<commit_message>
fixed Imp and testing
</commit_message>
<xml_diff>
--- a/Implementation and Testing.docx
+++ b/Implementation and Testing.docx
@@ -68,12 +68,12 @@
           <wp:inline distB="114300" distT="114300" distL="114300" distR="114300">
             <wp:extent cx="4210943" cy="3805238"/>
             <wp:effectExtent b="0" l="0" r="0" t="0"/>
-            <wp:docPr descr="Screen Shot 2017-08-23 at 14.08.40.png" id="8" name="image22.png"/>
+            <wp:docPr descr="Screen Shot 2017-08-23 at 14.08.40.png" id="8" name="image21.png"/>
             <a:graphic>
               <a:graphicData uri="http://schemas.openxmlformats.org/drawingml/2006/picture">
                 <pic:pic>
                   <pic:nvPicPr>
-                    <pic:cNvPr descr="Screen Shot 2017-08-23 at 14.08.40.png" id="0" name="image22.png"/>
+                    <pic:cNvPr descr="Screen Shot 2017-08-23 at 14.08.40.png" id="0" name="image21.png"/>
                     <pic:cNvPicPr preferRelativeResize="0"/>
                   </pic:nvPicPr>
                   <pic:blipFill>
@@ -175,12 +175,12 @@
             <wp:extent cx="3421840" cy="3729038"/>
             <wp:effectExtent b="0" l="0" r="0" t="0"/>
             <wp:wrapSquare wrapText="bothSides" distB="114300" distT="114300" distL="114300" distR="114300"/>
-            <wp:docPr descr="Screen Shot 2017-08-23 at 14.14.11.png" id="6" name="image20.png"/>
+            <wp:docPr descr="Screen Shot 2017-08-23 at 14.14.11.png" id="6" name="image19.png"/>
             <a:graphic>
               <a:graphicData uri="http://schemas.openxmlformats.org/drawingml/2006/picture">
                 <pic:pic>
                   <pic:nvPicPr>
-                    <pic:cNvPr descr="Screen Shot 2017-08-23 at 14.14.11.png" id="0" name="image20.png"/>
+                    <pic:cNvPr descr="Screen Shot 2017-08-23 at 14.14.11.png" id="0" name="image19.png"/>
                     <pic:cNvPicPr preferRelativeResize="0"/>
                   </pic:nvPicPr>
                   <pic:blipFill>
@@ -217,12 +217,12 @@
             <wp:extent cx="3619981" cy="2976563"/>
             <wp:effectExtent b="0" l="0" r="0" t="0"/>
             <wp:wrapSquare wrapText="bothSides" distB="114300" distT="114300" distL="114300" distR="114300"/>
-            <wp:docPr descr="Screen Shot 2017-08-23 at 14.13.38.png" id="1" name="image13.png"/>
+            <wp:docPr descr="Screen Shot 2017-08-23 at 14.13.38.png" id="2" name="image15.png"/>
             <a:graphic>
               <a:graphicData uri="http://schemas.openxmlformats.org/drawingml/2006/picture">
                 <pic:pic>
                   <pic:nvPicPr>
-                    <pic:cNvPr descr="Screen Shot 2017-08-23 at 14.13.38.png" id="0" name="image13.png"/>
+                    <pic:cNvPr descr="Screen Shot 2017-08-23 at 14.13.38.png" id="0" name="image15.png"/>
                     <pic:cNvPicPr preferRelativeResize="0"/>
                   </pic:nvPicPr>
                   <pic:blipFill>
@@ -253,63 +253,17 @@
         <w:rPr/>
       </w:pPr>
       <w:r>
-        <w:rPr>
-          <w:rtl w:val="0"/>
-        </w:rPr>
-      </w:r>
-    </w:p>
-    <w:p>
-      <w:pPr>
-        <w:contextualSpacing w:val="0"/>
-        <w:rPr/>
-      </w:pPr>
-      <w:r>
-        <w:rPr>
-          <w:rtl w:val="0"/>
-        </w:rPr>
-      </w:r>
-    </w:p>
-    <w:p>
-      <w:pPr>
-        <w:contextualSpacing w:val="0"/>
-        <w:rPr/>
-      </w:pPr>
-      <w:r>
-        <w:rPr>
-          <w:rtl w:val="0"/>
-        </w:rPr>
-        <w:t xml:space="preserve">I.T 3 Demonstrate searching data in a program:</w:t>
-      </w:r>
-    </w:p>
-    <w:p>
-      <w:pPr>
-        <w:contextualSpacing w:val="0"/>
-        <w:rPr/>
-      </w:pPr>
-      <w:r>
-        <w:rPr>
-          <w:rtl w:val="0"/>
-        </w:rPr>
-      </w:r>
-    </w:p>
-    <w:p>
-      <w:pPr>
-        <w:contextualSpacing w:val="0"/>
-        <w:jc w:val="center"/>
-        <w:rPr/>
-      </w:pPr>
-      <w:r>
         <w:rPr/>
         <w:drawing>
           <wp:inline distB="114300" distT="114300" distL="114300" distR="114300">
-            <wp:extent cx="4195763" cy="1812123"/>
+            <wp:extent cx="5731200" cy="2743200"/>
             <wp:effectExtent b="0" l="0" r="0" t="0"/>
-            <wp:docPr descr="Screen Shot 2017-08-23 at 11.10.13.png" id="13" name="image27.png"/>
+            <wp:docPr descr="Screen Shot 2017-08-24 at 13.37.13.png" id="9" name="image24.png"/>
             <a:graphic>
               <a:graphicData uri="http://schemas.openxmlformats.org/drawingml/2006/picture">
                 <pic:pic>
                   <pic:nvPicPr>
-                    <pic:cNvPr descr="Screen Shot 2017-08-23 at 11.10.13.png" id="0" name="image27.png"/>
+                    <pic:cNvPr descr="Screen Shot 2017-08-24 at 13.37.13.png" id="0" name="image24.png"/>
                     <pic:cNvPicPr preferRelativeResize="0"/>
                   </pic:nvPicPr>
                   <pic:blipFill>
@@ -322,7 +276,7 @@
                   <pic:spPr>
                     <a:xfrm>
                       <a:off x="0" y="0"/>
-                      <a:ext cx="4195763" cy="1812123"/>
+                      <a:ext cx="5731200" cy="2743200"/>
                     </a:xfrm>
                     <a:prstGeom prst="rect"/>
                     <a:ln/>
@@ -342,25 +296,35 @@
     <w:p>
       <w:pPr>
         <w:contextualSpacing w:val="0"/>
-        <w:jc w:val="center"/>
-        <w:rPr/>
-      </w:pPr>
-      <w:r>
-        <w:rPr>
-          <w:rtl w:val="0"/>
-        </w:rPr>
-      </w:r>
-    </w:p>
-    <w:p>
-      <w:pPr>
-        <w:contextualSpacing w:val="0"/>
-        <w:rPr/>
-      </w:pPr>
-      <w:r>
-        <w:rPr>
-          <w:rtl w:val="0"/>
-        </w:rPr>
-        <w:t xml:space="preserve">Result:</w:t>
+        <w:rPr/>
+      </w:pPr>
+      <w:r>
+        <w:rPr>
+          <w:rtl w:val="0"/>
+        </w:rPr>
+      </w:r>
+    </w:p>
+    <w:p>
+      <w:pPr>
+        <w:contextualSpacing w:val="0"/>
+        <w:rPr/>
+      </w:pPr>
+      <w:r>
+        <w:rPr>
+          <w:rtl w:val="0"/>
+        </w:rPr>
+      </w:r>
+    </w:p>
+    <w:p>
+      <w:pPr>
+        <w:contextualSpacing w:val="0"/>
+        <w:rPr/>
+      </w:pPr>
+      <w:r>
+        <w:rPr>
+          <w:rtl w:val="0"/>
+        </w:rPr>
+        <w:t xml:space="preserve">I.T 3 Demonstrate searching data in a program:</w:t>
       </w:r>
     </w:p>
     <w:p>
@@ -384,14 +348,14 @@
         <w:rPr/>
         <w:drawing>
           <wp:inline distB="114300" distT="114300" distL="114300" distR="114300">
-            <wp:extent cx="2616038" cy="1475000"/>
+            <wp:extent cx="4510088" cy="2120191"/>
             <wp:effectExtent b="0" l="0" r="0" t="0"/>
-            <wp:docPr descr="Screen Shot 2017-08-23 at 11.10.48.png" id="4" name="image16.png"/>
+            <wp:docPr descr="Screen Shot 2017-08-24 at 15.35.21.png" id="10" name="image25.png"/>
             <a:graphic>
               <a:graphicData uri="http://schemas.openxmlformats.org/drawingml/2006/picture">
                 <pic:pic>
                   <pic:nvPicPr>
-                    <pic:cNvPr descr="Screen Shot 2017-08-23 at 11.10.48.png" id="0" name="image16.png"/>
+                    <pic:cNvPr descr="Screen Shot 2017-08-24 at 15.35.21.png" id="0" name="image25.png"/>
                     <pic:cNvPicPr preferRelativeResize="0"/>
                   </pic:nvPicPr>
                   <pic:blipFill>
@@ -404,7 +368,7 @@
                   <pic:spPr>
                     <a:xfrm>
                       <a:off x="0" y="0"/>
-                      <a:ext cx="2616038" cy="1475000"/>
+                      <a:ext cx="4510088" cy="2120191"/>
                     </a:xfrm>
                     <a:prstGeom prst="rect"/>
                     <a:ln/>
@@ -424,24 +388,25 @@
     <w:p>
       <w:pPr>
         <w:contextualSpacing w:val="0"/>
-        <w:rPr/>
-      </w:pPr>
-      <w:r>
-        <w:rPr>
-          <w:rtl w:val="0"/>
-        </w:rPr>
-      </w:r>
-    </w:p>
-    <w:p>
-      <w:pPr>
-        <w:contextualSpacing w:val="0"/>
-        <w:rPr/>
-      </w:pPr>
-      <w:r>
-        <w:rPr>
-          <w:rtl w:val="0"/>
-        </w:rPr>
-        <w:t xml:space="preserve">I.T 4 Demonstrate sorting data in a program:</w:t>
+        <w:jc w:val="center"/>
+        <w:rPr/>
+      </w:pPr>
+      <w:r>
+        <w:rPr>
+          <w:rtl w:val="0"/>
+        </w:rPr>
+      </w:r>
+    </w:p>
+    <w:p>
+      <w:pPr>
+        <w:contextualSpacing w:val="0"/>
+        <w:rPr/>
+      </w:pPr>
+      <w:r>
+        <w:rPr>
+          <w:rtl w:val="0"/>
+        </w:rPr>
+        <w:t xml:space="preserve">Result:</w:t>
       </w:r>
     </w:p>
     <w:p>
@@ -465,14 +430,14 @@
         <w:rPr/>
         <w:drawing>
           <wp:inline distB="114300" distT="114300" distL="114300" distR="114300">
-            <wp:extent cx="4462463" cy="1252751"/>
+            <wp:extent cx="2635088" cy="888945"/>
             <wp:effectExtent b="0" l="0" r="0" t="0"/>
-            <wp:docPr descr="Screen Shot 2017-08-23 at 11.27.08.png" id="10" name="image24.png"/>
+            <wp:docPr descr="Screen Shot 2017-08-24 at 15.35.38.png" id="16" name="image32.png"/>
             <a:graphic>
               <a:graphicData uri="http://schemas.openxmlformats.org/drawingml/2006/picture">
                 <pic:pic>
                   <pic:nvPicPr>
-                    <pic:cNvPr descr="Screen Shot 2017-08-23 at 11.27.08.png" id="0" name="image24.png"/>
+                    <pic:cNvPr descr="Screen Shot 2017-08-24 at 15.35.38.png" id="0" name="image32.png"/>
                     <pic:cNvPicPr preferRelativeResize="0"/>
                   </pic:nvPicPr>
                   <pic:blipFill>
@@ -485,7 +450,7 @@
                   <pic:spPr>
                     <a:xfrm>
                       <a:off x="0" y="0"/>
-                      <a:ext cx="4462463" cy="1252751"/>
+                      <a:ext cx="2635088" cy="888945"/>
                     </a:xfrm>
                     <a:prstGeom prst="rect"/>
                     <a:ln/>
@@ -522,7 +487,95 @@
         <w:rPr>
           <w:rtl w:val="0"/>
         </w:rPr>
-        <w:t xml:space="preserve">Result:</w:t>
+      </w:r>
+    </w:p>
+    <w:p>
+      <w:pPr>
+        <w:contextualSpacing w:val="0"/>
+        <w:rPr/>
+      </w:pPr>
+      <w:r>
+        <w:rPr>
+          <w:rtl w:val="0"/>
+        </w:rPr>
+      </w:r>
+    </w:p>
+    <w:p>
+      <w:pPr>
+        <w:contextualSpacing w:val="0"/>
+        <w:rPr/>
+      </w:pPr>
+      <w:r>
+        <w:rPr>
+          <w:rtl w:val="0"/>
+        </w:rPr>
+      </w:r>
+    </w:p>
+    <w:p>
+      <w:pPr>
+        <w:contextualSpacing w:val="0"/>
+        <w:rPr/>
+      </w:pPr>
+      <w:r>
+        <w:rPr>
+          <w:rtl w:val="0"/>
+        </w:rPr>
+      </w:r>
+    </w:p>
+    <w:p>
+      <w:pPr>
+        <w:contextualSpacing w:val="0"/>
+        <w:rPr/>
+      </w:pPr>
+      <w:r>
+        <w:rPr>
+          <w:rtl w:val="0"/>
+        </w:rPr>
+      </w:r>
+    </w:p>
+    <w:p>
+      <w:pPr>
+        <w:contextualSpacing w:val="0"/>
+        <w:rPr/>
+      </w:pPr>
+      <w:r>
+        <w:rPr>
+          <w:rtl w:val="0"/>
+        </w:rPr>
+      </w:r>
+    </w:p>
+    <w:p>
+      <w:pPr>
+        <w:contextualSpacing w:val="0"/>
+        <w:rPr/>
+      </w:pPr>
+      <w:r>
+        <w:rPr>
+          <w:rtl w:val="0"/>
+        </w:rPr>
+      </w:r>
+    </w:p>
+    <w:p>
+      <w:pPr>
+        <w:contextualSpacing w:val="0"/>
+        <w:rPr/>
+      </w:pPr>
+      <w:r>
+        <w:rPr>
+          <w:rtl w:val="0"/>
+        </w:rPr>
+        <w:t xml:space="preserve">I.T 4 Demonstrate sorting data in a program:</w:t>
+      </w:r>
+    </w:p>
+    <w:p>
+      <w:pPr>
+        <w:contextualSpacing w:val="0"/>
+        <w:rPr/>
+      </w:pPr>
+      <w:r>
+        <w:rPr>
+          <w:rtl w:val="0"/>
+        </w:rPr>
       </w:r>
     </w:p>
     <w:p>
@@ -535,14 +588,14 @@
         <w:rPr/>
         <w:drawing>
           <wp:inline distB="114300" distT="114300" distL="114300" distR="114300">
-            <wp:extent cx="3197063" cy="1306492"/>
+            <wp:extent cx="4176713" cy="2615649"/>
             <wp:effectExtent b="0" l="0" r="0" t="0"/>
-            <wp:docPr descr="Screen Shot 2017-08-23 at 11.27.22.png" id="9" name="image23.png"/>
+            <wp:docPr descr="Screen Shot 2017-08-24 at 15.39.37.png" id="14" name="image29.png"/>
             <a:graphic>
               <a:graphicData uri="http://schemas.openxmlformats.org/drawingml/2006/picture">
                 <pic:pic>
                   <pic:nvPicPr>
-                    <pic:cNvPr descr="Screen Shot 2017-08-23 at 11.27.22.png" id="0" name="image23.png"/>
+                    <pic:cNvPr descr="Screen Shot 2017-08-24 at 15.39.37.png" id="0" name="image29.png"/>
                     <pic:cNvPicPr preferRelativeResize="0"/>
                   </pic:nvPicPr>
                   <pic:blipFill>
@@ -555,7 +608,7 @@
                   <pic:spPr>
                     <a:xfrm>
                       <a:off x="0" y="0"/>
-                      <a:ext cx="3197063" cy="1306492"/>
+                      <a:ext cx="4176713" cy="2615649"/>
                     </a:xfrm>
                     <a:prstGeom prst="rect"/>
                     <a:ln/>
@@ -575,59 +628,24 @@
     <w:p>
       <w:pPr>
         <w:contextualSpacing w:val="0"/>
-        <w:jc w:val="center"/>
-        <w:rPr/>
-      </w:pPr>
-      <w:r>
-        <w:rPr>
-          <w:rtl w:val="0"/>
-        </w:rPr>
-      </w:r>
-    </w:p>
-    <w:p>
-      <w:pPr>
-        <w:contextualSpacing w:val="0"/>
-        <w:rPr/>
-      </w:pPr>
-      <w:r>
-        <w:rPr>
-          <w:rtl w:val="0"/>
-        </w:rPr>
-      </w:r>
-    </w:p>
-    <w:p>
-      <w:pPr>
-        <w:contextualSpacing w:val="0"/>
-        <w:rPr/>
-      </w:pPr>
-      <w:r>
-        <w:rPr>
-          <w:rtl w:val="0"/>
-        </w:rPr>
-        <w:t xml:space="preserve">I.T 5</w:t>
-      </w:r>
-    </w:p>
-    <w:p>
-      <w:pPr>
-        <w:contextualSpacing w:val="0"/>
-        <w:rPr/>
-      </w:pPr>
-      <w:r>
-        <w:rPr>
-          <w:rtl w:val="0"/>
-        </w:rPr>
-      </w:r>
-    </w:p>
-    <w:p>
-      <w:pPr>
-        <w:contextualSpacing w:val="0"/>
-        <w:rPr/>
-      </w:pPr>
-      <w:r>
-        <w:rPr>
-          <w:rtl w:val="0"/>
-        </w:rPr>
-        <w:t xml:space="preserve">An array in a program:</w:t>
+        <w:rPr/>
+      </w:pPr>
+      <w:r>
+        <w:rPr>
+          <w:rtl w:val="0"/>
+        </w:rPr>
+      </w:r>
+    </w:p>
+    <w:p>
+      <w:pPr>
+        <w:contextualSpacing w:val="0"/>
+        <w:rPr/>
+      </w:pPr>
+      <w:r>
+        <w:rPr>
+          <w:rtl w:val="0"/>
+        </w:rPr>
+        <w:t xml:space="preserve">Result:</w:t>
       </w:r>
     </w:p>
     <w:p>
@@ -640,14 +658,14 @@
         <w:rPr/>
         <w:drawing>
           <wp:inline distB="114300" distT="114300" distL="114300" distR="114300">
-            <wp:extent cx="4201950" cy="1004240"/>
+            <wp:extent cx="2025487" cy="1199712"/>
             <wp:effectExtent b="0" l="0" r="0" t="0"/>
-            <wp:docPr descr="create array.png" id="7" name="image21.png"/>
+            <wp:docPr descr="Screen Shot 2017-08-24 at 15.39.53.png" id="13" name="image28.png"/>
             <a:graphic>
               <a:graphicData uri="http://schemas.openxmlformats.org/drawingml/2006/picture">
                 <pic:pic>
                   <pic:nvPicPr>
-                    <pic:cNvPr descr="create array.png" id="0" name="image21.png"/>
+                    <pic:cNvPr descr="Screen Shot 2017-08-24 at 15.39.53.png" id="0" name="image28.png"/>
                     <pic:cNvPicPr preferRelativeResize="0"/>
                   </pic:nvPicPr>
                   <pic:blipFill>
@@ -660,7 +678,7 @@
                   <pic:spPr>
                     <a:xfrm>
                       <a:off x="0" y="0"/>
-                      <a:ext cx="4201950" cy="1004240"/>
+                      <a:ext cx="2025487" cy="1199712"/>
                     </a:xfrm>
                     <a:prstGeom prst="rect"/>
                     <a:ln/>
@@ -680,24 +698,36 @@
     <w:p>
       <w:pPr>
         <w:contextualSpacing w:val="0"/>
-        <w:rPr/>
-      </w:pPr>
-      <w:r>
-        <w:rPr>
-          <w:rtl w:val="0"/>
-        </w:rPr>
-      </w:r>
-    </w:p>
-    <w:p>
-      <w:pPr>
-        <w:contextualSpacing w:val="0"/>
-        <w:rPr/>
-      </w:pPr>
-      <w:r>
-        <w:rPr>
-          <w:rtl w:val="0"/>
-        </w:rPr>
-        <w:t xml:space="preserve">A function that uses the array:</w:t>
+        <w:jc w:val="center"/>
+        <w:rPr/>
+      </w:pPr>
+      <w:r>
+        <w:rPr>
+          <w:rtl w:val="0"/>
+        </w:rPr>
+      </w:r>
+    </w:p>
+    <w:p>
+      <w:pPr>
+        <w:contextualSpacing w:val="0"/>
+        <w:rPr/>
+      </w:pPr>
+      <w:r>
+        <w:rPr>
+          <w:rtl w:val="0"/>
+        </w:rPr>
+      </w:r>
+    </w:p>
+    <w:p>
+      <w:pPr>
+        <w:contextualSpacing w:val="0"/>
+        <w:rPr/>
+      </w:pPr>
+      <w:r>
+        <w:rPr>
+          <w:rtl w:val="0"/>
+        </w:rPr>
+        <w:t xml:space="preserve">I.T 5  An array in a program:</w:t>
       </w:r>
     </w:p>
     <w:p>
@@ -710,14 +740,14 @@
         <w:rPr/>
         <w:drawing>
           <wp:inline distB="114300" distT="114300" distL="114300" distR="114300">
-            <wp:extent cx="3716175" cy="1058136"/>
+            <wp:extent cx="3868575" cy="921089"/>
             <wp:effectExtent b="0" l="0" r="0" t="0"/>
-            <wp:docPr descr="method.png" id="12" name="image26.png"/>
+            <wp:docPr descr="create array.png" id="7" name="image20.png"/>
             <a:graphic>
               <a:graphicData uri="http://schemas.openxmlformats.org/drawingml/2006/picture">
                 <pic:pic>
                   <pic:nvPicPr>
-                    <pic:cNvPr descr="method.png" id="0" name="image26.png"/>
+                    <pic:cNvPr descr="create array.png" id="0" name="image20.png"/>
                     <pic:cNvPicPr preferRelativeResize="0"/>
                   </pic:nvPicPr>
                   <pic:blipFill>
@@ -730,7 +760,7 @@
                   <pic:spPr>
                     <a:xfrm>
                       <a:off x="0" y="0"/>
-                      <a:ext cx="3716175" cy="1058136"/>
+                      <a:ext cx="3868575" cy="921089"/>
                     </a:xfrm>
                     <a:prstGeom prst="rect"/>
                     <a:ln/>
@@ -767,7 +797,7 @@
         <w:rPr>
           <w:rtl w:val="0"/>
         </w:rPr>
-        <w:t xml:space="preserve">The result of the function:</w:t>
+        <w:t xml:space="preserve">A function that uses the array:</w:t>
       </w:r>
     </w:p>
     <w:p>
@@ -780,14 +810,14 @@
         <w:rPr/>
         <w:drawing>
           <wp:inline distB="114300" distT="114300" distL="114300" distR="114300">
-            <wp:extent cx="3278025" cy="559450"/>
+            <wp:extent cx="3216113" cy="915355"/>
             <wp:effectExtent b="0" l="0" r="0" t="0"/>
-            <wp:docPr descr="result.png" id="11" name="image25.png"/>
+            <wp:docPr descr="method.png" id="12" name="image27.png"/>
             <a:graphic>
               <a:graphicData uri="http://schemas.openxmlformats.org/drawingml/2006/picture">
                 <pic:pic>
                   <pic:nvPicPr>
-                    <pic:cNvPr descr="result.png" id="0" name="image25.png"/>
+                    <pic:cNvPr descr="method.png" id="0" name="image27.png"/>
                     <pic:cNvPicPr preferRelativeResize="0"/>
                   </pic:nvPicPr>
                   <pic:blipFill>
@@ -800,7 +830,7 @@
                   <pic:spPr>
                     <a:xfrm>
                       <a:off x="0" y="0"/>
-                      <a:ext cx="3278025" cy="559450"/>
+                      <a:ext cx="3216113" cy="915355"/>
                     </a:xfrm>
                     <a:prstGeom prst="rect"/>
                     <a:ln/>
@@ -837,31 +867,7 @@
         <w:rPr>
           <w:rtl w:val="0"/>
         </w:rPr>
-        <w:t xml:space="preserve">I.T 6</w:t>
-      </w:r>
-    </w:p>
-    <w:p>
-      <w:pPr>
-        <w:contextualSpacing w:val="0"/>
-        <w:rPr/>
-      </w:pPr>
-      <w:r>
-        <w:rPr>
-          <w:rtl w:val="0"/>
-        </w:rPr>
-        <w:tab/>
-      </w:r>
-    </w:p>
-    <w:p>
-      <w:pPr>
-        <w:contextualSpacing w:val="0"/>
-        <w:rPr/>
-      </w:pPr>
-      <w:r>
-        <w:rPr>
-          <w:rtl w:val="0"/>
-        </w:rPr>
-        <w:t xml:space="preserve">Add data to the new Hash, display count, delete a key and value:</w:t>
+        <w:t xml:space="preserve">The result of the function:</w:t>
       </w:r>
     </w:p>
     <w:p>
@@ -874,14 +880,14 @@
         <w:rPr/>
         <w:drawing>
           <wp:inline distB="114300" distT="114300" distL="114300" distR="114300">
-            <wp:extent cx="2468400" cy="1733297"/>
+            <wp:extent cx="2863688" cy="491156"/>
             <wp:effectExtent b="0" l="0" r="0" t="0"/>
-            <wp:docPr descr="Screen Shot 2017-08-21 at 12.00.52.png" id="14" name="image28.png"/>
+            <wp:docPr descr="result.png" id="11" name="image26.png"/>
             <a:graphic>
               <a:graphicData uri="http://schemas.openxmlformats.org/drawingml/2006/picture">
                 <pic:pic>
                   <pic:nvPicPr>
-                    <pic:cNvPr descr="Screen Shot 2017-08-21 at 12.00.52.png" id="0" name="image28.png"/>
+                    <pic:cNvPr descr="result.png" id="0" name="image26.png"/>
                     <pic:cNvPicPr preferRelativeResize="0"/>
                   </pic:nvPicPr>
                   <pic:blipFill>
@@ -894,7 +900,7 @@
                   <pic:spPr>
                     <a:xfrm>
                       <a:off x="0" y="0"/>
-                      <a:ext cx="2468400" cy="1733297"/>
+                      <a:ext cx="2863688" cy="491156"/>
                     </a:xfrm>
                     <a:prstGeom prst="rect"/>
                     <a:ln/>
@@ -914,37 +920,48 @@
     <w:p>
       <w:pPr>
         <w:contextualSpacing w:val="0"/>
-        <w:jc w:val="center"/>
-        <w:rPr/>
-      </w:pPr>
-      <w:r>
-        <w:rPr>
-          <w:rtl w:val="0"/>
-        </w:rPr>
-      </w:r>
-    </w:p>
-    <w:p>
-      <w:pPr>
-        <w:contextualSpacing w:val="0"/>
-        <w:jc w:val="center"/>
-        <w:rPr/>
-      </w:pPr>
-      <w:r>
-        <w:rPr>
-          <w:rtl w:val="0"/>
-        </w:rPr>
-      </w:r>
-    </w:p>
-    <w:p>
-      <w:pPr>
-        <w:contextualSpacing w:val="0"/>
-        <w:rPr/>
-      </w:pPr>
-      <w:r>
-        <w:rPr>
-          <w:rtl w:val="0"/>
-        </w:rPr>
-        <w:t xml:space="preserve">Display the result:</w:t>
+        <w:rPr/>
+      </w:pPr>
+      <w:r>
+        <w:rPr>
+          <w:rtl w:val="0"/>
+        </w:rPr>
+      </w:r>
+    </w:p>
+    <w:p>
+      <w:pPr>
+        <w:contextualSpacing w:val="0"/>
+        <w:rPr/>
+      </w:pPr>
+      <w:r>
+        <w:rPr>
+          <w:rtl w:val="0"/>
+        </w:rPr>
+        <w:t xml:space="preserve">I.T 6</w:t>
+      </w:r>
+    </w:p>
+    <w:p>
+      <w:pPr>
+        <w:contextualSpacing w:val="0"/>
+        <w:rPr/>
+      </w:pPr>
+      <w:r>
+        <w:rPr>
+          <w:rtl w:val="0"/>
+        </w:rPr>
+        <w:tab/>
+      </w:r>
+    </w:p>
+    <w:p>
+      <w:pPr>
+        <w:contextualSpacing w:val="0"/>
+        <w:rPr/>
+      </w:pPr>
+      <w:r>
+        <w:rPr>
+          <w:rtl w:val="0"/>
+        </w:rPr>
+        <w:t xml:space="preserve">Add data to the new Hash, display count, delete a key and value:</w:t>
       </w:r>
     </w:p>
     <w:p>
@@ -957,14 +974,14 @@
         <w:rPr/>
         <w:drawing>
           <wp:inline distB="114300" distT="114300" distL="114300" distR="114300">
-            <wp:extent cx="2196938" cy="584292"/>
+            <wp:extent cx="2587564" cy="4519613"/>
             <wp:effectExtent b="0" l="0" r="0" t="0"/>
-            <wp:docPr descr="Screen Shot 2017-08-21 at 12.01.16.png" id="3" name="image15.png"/>
+            <wp:docPr descr="Screen Shot 2017-08-24 at 15.58.13.png" id="1" name="image5.png"/>
             <a:graphic>
               <a:graphicData uri="http://schemas.openxmlformats.org/drawingml/2006/picture">
                 <pic:pic>
                   <pic:nvPicPr>
-                    <pic:cNvPr descr="Screen Shot 2017-08-21 at 12.01.16.png" id="0" name="image15.png"/>
+                    <pic:cNvPr descr="Screen Shot 2017-08-24 at 15.58.13.png" id="0" name="image5.png"/>
                     <pic:cNvPicPr preferRelativeResize="0"/>
                   </pic:nvPicPr>
                   <pic:blipFill>
@@ -977,7 +994,7 @@
                   <pic:spPr>
                     <a:xfrm>
                       <a:off x="0" y="0"/>
-                      <a:ext cx="2196938" cy="584292"/>
+                      <a:ext cx="2587564" cy="4519613"/>
                     </a:xfrm>
                     <a:prstGeom prst="rect"/>
                     <a:ln/>
@@ -997,6 +1014,177 @@
     <w:p>
       <w:pPr>
         <w:contextualSpacing w:val="0"/>
+        <w:jc w:val="center"/>
+        <w:rPr/>
+      </w:pPr>
+      <w:r>
+        <w:rPr>
+          <w:rtl w:val="0"/>
+        </w:rPr>
+      </w:r>
+    </w:p>
+    <w:p>
+      <w:pPr>
+        <w:contextualSpacing w:val="0"/>
+        <w:jc w:val="center"/>
+        <w:rPr/>
+      </w:pPr>
+      <w:r>
+        <w:rPr>
+          <w:rtl w:val="0"/>
+        </w:rPr>
+      </w:r>
+    </w:p>
+    <w:p>
+      <w:pPr>
+        <w:contextualSpacing w:val="0"/>
+        <w:rPr/>
+      </w:pPr>
+      <w:r>
+        <w:rPr>
+          <w:rtl w:val="0"/>
+        </w:rPr>
+        <w:t xml:space="preserve">Display the result:</w:t>
+      </w:r>
+    </w:p>
+    <w:p>
+      <w:pPr>
+        <w:contextualSpacing w:val="0"/>
+        <w:jc w:val="center"/>
+        <w:rPr/>
+      </w:pPr>
+      <w:r>
+        <w:rPr/>
+        <w:drawing>
+          <wp:inline distB="114300" distT="114300" distL="114300" distR="114300">
+            <wp:extent cx="1882612" cy="689812"/>
+            <wp:effectExtent b="0" l="0" r="0" t="0"/>
+            <wp:docPr descr="Screen Shot 2017-08-24 at 15.58.31.png" id="4" name="image17.png"/>
+            <a:graphic>
+              <a:graphicData uri="http://schemas.openxmlformats.org/drawingml/2006/picture">
+                <pic:pic>
+                  <pic:nvPicPr>
+                    <pic:cNvPr descr="Screen Shot 2017-08-24 at 15.58.31.png" id="0" name="image17.png"/>
+                    <pic:cNvPicPr preferRelativeResize="0"/>
+                  </pic:nvPicPr>
+                  <pic:blipFill>
+                    <a:blip r:embed="rId17"/>
+                    <a:srcRect b="0" l="0" r="0" t="0"/>
+                    <a:stretch>
+                      <a:fillRect/>
+                    </a:stretch>
+                  </pic:blipFill>
+                  <pic:spPr>
+                    <a:xfrm>
+                      <a:off x="0" y="0"/>
+                      <a:ext cx="1882612" cy="689812"/>
+                    </a:xfrm>
+                    <a:prstGeom prst="rect"/>
+                    <a:ln/>
+                  </pic:spPr>
+                </pic:pic>
+              </a:graphicData>
+            </a:graphic>
+          </wp:inline>
+        </w:drawing>
+      </w:r>
+      <w:r>
+        <w:rPr>
+          <w:rtl w:val="0"/>
+        </w:rPr>
+      </w:r>
+    </w:p>
+    <w:p>
+      <w:pPr>
+        <w:contextualSpacing w:val="0"/>
+        <w:rPr/>
+      </w:pPr>
+      <w:r>
+        <w:rPr>
+          <w:rtl w:val="0"/>
+        </w:rPr>
+      </w:r>
+    </w:p>
+    <w:p>
+      <w:pPr>
+        <w:contextualSpacing w:val="0"/>
+        <w:rPr/>
+      </w:pPr>
+      <w:r>
+        <w:rPr>
+          <w:rtl w:val="0"/>
+        </w:rPr>
+      </w:r>
+    </w:p>
+    <w:p>
+      <w:pPr>
+        <w:contextualSpacing w:val="0"/>
+        <w:rPr/>
+      </w:pPr>
+      <w:r>
+        <w:rPr>
+          <w:rtl w:val="0"/>
+        </w:rPr>
+      </w:r>
+    </w:p>
+    <w:p>
+      <w:pPr>
+        <w:contextualSpacing w:val="0"/>
+        <w:rPr/>
+      </w:pPr>
+      <w:r>
+        <w:rPr>
+          <w:rtl w:val="0"/>
+        </w:rPr>
+      </w:r>
+    </w:p>
+    <w:p>
+      <w:pPr>
+        <w:contextualSpacing w:val="0"/>
+        <w:rPr/>
+      </w:pPr>
+      <w:r>
+        <w:rPr>
+          <w:rtl w:val="0"/>
+        </w:rPr>
+      </w:r>
+    </w:p>
+    <w:p>
+      <w:pPr>
+        <w:contextualSpacing w:val="0"/>
+        <w:rPr/>
+      </w:pPr>
+      <w:r>
+        <w:rPr>
+          <w:rtl w:val="0"/>
+        </w:rPr>
+      </w:r>
+    </w:p>
+    <w:p>
+      <w:pPr>
+        <w:contextualSpacing w:val="0"/>
+        <w:rPr/>
+      </w:pPr>
+      <w:r>
+        <w:rPr>
+          <w:rtl w:val="0"/>
+        </w:rPr>
+      </w:r>
+    </w:p>
+    <w:p>
+      <w:pPr>
+        <w:contextualSpacing w:val="0"/>
+        <w:rPr/>
+      </w:pPr>
+      <w:r>
+        <w:rPr>
+          <w:rtl w:val="0"/>
+        </w:rPr>
+      </w:r>
+    </w:p>
+    <w:p>
+      <w:pPr>
+        <w:contextualSpacing w:val="0"/>
         <w:rPr/>
       </w:pPr>
       <w:r>
@@ -1048,17 +1236,6 @@
           <w:rtl w:val="0"/>
         </w:rPr>
         <w:t xml:space="preserve">I.T 7 Demonstrate the use of Polymorphism in a program:</w:t>
-      </w:r>
-    </w:p>
-    <w:p>
-      <w:pPr>
-        <w:contextualSpacing w:val="0"/>
-        <w:rPr/>
-      </w:pPr>
-      <w:r>
-        <w:rPr>
-          <w:rtl w:val="0"/>
-        </w:rPr>
       </w:r>
     </w:p>
     <w:p>
@@ -1073,16 +1250,16 @@
           <wp:inline distB="114300" distT="114300" distL="114300" distR="114300">
             <wp:extent cx="4571743" cy="3652838"/>
             <wp:effectExtent b="0" l="0" r="0" t="0"/>
-            <wp:docPr descr="Screen Shot 2017-08-23 at 13.18.24.png" id="5" name="image19.png"/>
+            <wp:docPr descr="Screen Shot 2017-08-23 at 13.18.24.png" id="5" name="image18.png"/>
             <a:graphic>
               <a:graphicData uri="http://schemas.openxmlformats.org/drawingml/2006/picture">
                 <pic:pic>
                   <pic:nvPicPr>
-                    <pic:cNvPr descr="Screen Shot 2017-08-23 at 13.18.24.png" id="0" name="image19.png"/>
+                    <pic:cNvPr descr="Screen Shot 2017-08-23 at 13.18.24.png" id="0" name="image18.png"/>
                     <pic:cNvPicPr preferRelativeResize="0"/>
                   </pic:nvPicPr>
                   <pic:blipFill>
-                    <a:blip r:embed="rId17"/>
+                    <a:blip r:embed="rId18"/>
                     <a:srcRect b="0" l="0" r="0" t="0"/>
                     <a:stretch>
                       <a:fillRect/>
@@ -1111,6 +1288,18 @@
     <w:p>
       <w:pPr>
         <w:contextualSpacing w:val="0"/>
+        <w:jc w:val="center"/>
+        <w:rPr/>
+      </w:pPr>
+      <w:r>
+        <w:rPr>
+          <w:rtl w:val="0"/>
+        </w:rPr>
+      </w:r>
+    </w:p>
+    <w:p>
+      <w:pPr>
+        <w:contextualSpacing w:val="0"/>
         <w:rPr/>
       </w:pPr>
       <w:r>
@@ -1131,16 +1320,16 @@
           <wp:inline distB="114300" distT="114300" distL="114300" distR="114300">
             <wp:extent cx="4588864" cy="2690813"/>
             <wp:effectExtent b="0" l="0" r="0" t="0"/>
-            <wp:docPr descr="Screen Shot 2017-08-23 at 13.18.06.png" id="2" name="image14.png"/>
+            <wp:docPr descr="Screen Shot 2017-08-23 at 13.18.06.png" id="3" name="image16.png"/>
             <a:graphic>
               <a:graphicData uri="http://schemas.openxmlformats.org/drawingml/2006/picture">
                 <pic:pic>
                   <pic:nvPicPr>
-                    <pic:cNvPr descr="Screen Shot 2017-08-23 at 13.18.06.png" id="0" name="image14.png"/>
+                    <pic:cNvPr descr="Screen Shot 2017-08-23 at 13.18.06.png" id="0" name="image16.png"/>
                     <pic:cNvPicPr preferRelativeResize="0"/>
                   </pic:nvPicPr>
                   <pic:blipFill>
-                    <a:blip r:embed="rId18"/>
+                    <a:blip r:embed="rId19"/>
                     <a:srcRect b="0" l="0" r="0" t="0"/>
                     <a:stretch>
                       <a:fillRect/>
@@ -1150,6 +1339,77 @@
                     <a:xfrm>
                       <a:off x="0" y="0"/>
                       <a:ext cx="4588864" cy="2690813"/>
+                    </a:xfrm>
+                    <a:prstGeom prst="rect"/>
+                    <a:ln/>
+                  </pic:spPr>
+                </pic:pic>
+              </a:graphicData>
+            </a:graphic>
+          </wp:inline>
+        </w:drawing>
+      </w:r>
+      <w:r>
+        <w:rPr>
+          <w:rtl w:val="0"/>
+        </w:rPr>
+      </w:r>
+    </w:p>
+    <w:p>
+      <w:pPr>
+        <w:contextualSpacing w:val="0"/>
+        <w:jc w:val="center"/>
+        <w:rPr/>
+      </w:pPr>
+      <w:r>
+        <w:rPr>
+          <w:rtl w:val="0"/>
+        </w:rPr>
+      </w:r>
+    </w:p>
+    <w:p>
+      <w:pPr>
+        <w:contextualSpacing w:val="0"/>
+        <w:jc w:val="center"/>
+        <w:rPr/>
+      </w:pPr>
+      <w:r>
+        <w:rPr>
+          <w:rtl w:val="0"/>
+        </w:rPr>
+      </w:r>
+    </w:p>
+    <w:p>
+      <w:pPr>
+        <w:contextualSpacing w:val="0"/>
+        <w:jc w:val="center"/>
+        <w:rPr/>
+      </w:pPr>
+      <w:r>
+        <w:rPr/>
+        <w:drawing>
+          <wp:inline distB="114300" distT="114300" distL="114300" distR="114300">
+            <wp:extent cx="3960444" cy="5157788"/>
+            <wp:effectExtent b="0" l="0" r="0" t="0"/>
+            <wp:docPr descr="Screen Shot 2017-08-24 at 13.39.20.png" id="15" name="image31.png"/>
+            <a:graphic>
+              <a:graphicData uri="http://schemas.openxmlformats.org/drawingml/2006/picture">
+                <pic:pic>
+                  <pic:nvPicPr>
+                    <pic:cNvPr descr="Screen Shot 2017-08-24 at 13.39.20.png" id="0" name="image31.png"/>
+                    <pic:cNvPicPr preferRelativeResize="0"/>
+                  </pic:nvPicPr>
+                  <pic:blipFill>
+                    <a:blip r:embed="rId20"/>
+                    <a:srcRect b="0" l="0" r="0" t="0"/>
+                    <a:stretch>
+                      <a:fillRect/>
+                    </a:stretch>
+                  </pic:blipFill>
+                  <pic:spPr>
+                    <a:xfrm>
+                      <a:off x="0" y="0"/>
+                      <a:ext cx="3960444" cy="5157788"/>
                     </a:xfrm>
                     <a:prstGeom prst="rect"/>
                     <a:ln/>

</xml_diff>